<commit_message>
modifiche del sito web+diario
</commit_message>
<xml_diff>
--- a/Progettazione/Diari/01_lupica_andrea_diario_2016-09-27.docx
+++ b/Progettazione/Diari/01_lupica_andrea_diario_2016-09-27.docx
@@ -171,6 +171,32 @@
               </w:rPr>
               <w:t xml:space="preserve"> Dopodiché, poiché non avevo idea di come “aggiustare” l’email, ho cercato un modo per avere un captcha offline.</w:t>
             </w:r>
+            <w:r>
+              <w:rPr>
+                <w:b w:val="0"/>
+                <w:noProof/>
+                <w:lang w:eastAsia="it-CH"/>
+              </w:rPr>
+              <w:t xml:space="preserve"> Dopodiché ho messo il sito web online</w:t>
+            </w:r>
+            <w:r>
+              <w:rPr>
+                <w:b w:val="0"/>
+                <w:noProof/>
+                <w:lang w:eastAsia="it-CH"/>
+              </w:rPr>
+              <w:t xml:space="preserve"> al link samtinfo/i13lupand/MPT</w:t>
+            </w:r>
+            <w:bookmarkStart w:id="0" w:name="_GoBack"/>
+            <w:bookmarkEnd w:id="0"/>
+            <w:r>
+              <w:rPr>
+                <w:b w:val="0"/>
+                <w:noProof/>
+                <w:lang w:eastAsia="it-CH"/>
+              </w:rPr>
+              <w:t xml:space="preserve"> per risolvere il problema delle email.</w:t>
+            </w:r>
           </w:p>
         </w:tc>
       </w:tr>
@@ -264,8 +290,6 @@
               </w:rPr>
               <w:t>email, in seguito mi è stato detto che il problema era il fatto che lavoravo in locale quindi ho preso il resto del tempo che mi rimaneva per portare il sito online</w:t>
             </w:r>
-            <w:bookmarkStart w:id="0" w:name="_GoBack"/>
-            <w:bookmarkEnd w:id="0"/>
           </w:p>
         </w:tc>
       </w:tr>
@@ -699,15 +723,7 @@
       </w:rPr>
     </w:pPr>
     <w:r>
-      <w:t xml:space="preserve">Andrea </w:t>
-    </w:r>
-    <w:proofErr w:type="spellStart"/>
-    <w:r>
-      <w:t>Lupica</w:t>
-    </w:r>
-    <w:proofErr w:type="spellEnd"/>
-    <w:r>
-      <w:t xml:space="preserve"> 4AC</w:t>
+      <w:t>Andrea Lupica 4AC</w:t>
     </w:r>
   </w:p>
   <w:p>
@@ -3838,14 +3854,14 @@
     <w:charset w:val="00"/>
     <w:family w:val="swiss"/>
     <w:pitch w:val="variable"/>
-    <w:sig w:usb0="E00002FF" w:usb1="4000ACFF" w:usb2="00000001" w:usb3="00000000" w:csb0="0000019F" w:csb1="00000000"/>
+    <w:sig w:usb0="E0002AFF" w:usb1="C000247B" w:usb2="00000009" w:usb3="00000000" w:csb0="000001FF" w:csb1="00000000"/>
   </w:font>
   <w:font w:name="Times New Roman">
     <w:panose1 w:val="02020603050405020304"/>
     <w:charset w:val="00"/>
     <w:family w:val="roman"/>
     <w:pitch w:val="variable"/>
-    <w:sig w:usb0="E0002EFF" w:usb1="C0007843" w:usb2="00000009" w:usb3="00000000" w:csb0="000001FF" w:csb1="00000000"/>
+    <w:sig w:usb0="E0002EFF" w:usb1="C000785B" w:usb2="00000009" w:usb3="00000000" w:csb0="000001FF" w:csb1="00000000"/>
   </w:font>
   <w:font w:name="Courier New">
     <w:panose1 w:val="02070309020205020404"/>
@@ -3887,7 +3903,7 @@
     <w:charset w:val="00"/>
     <w:family w:val="swiss"/>
     <w:pitch w:val="variable"/>
-    <w:sig w:usb0="A00002EF" w:usb1="4000207B" w:usb2="00000000" w:usb3="00000000" w:csb0="0000019F" w:csb1="00000000"/>
+    <w:sig w:usb0="E0002AFF" w:usb1="C000247B" w:usb2="00000009" w:usb3="00000000" w:csb0="000001FF" w:csb1="00000000"/>
   </w:font>
 </w:fonts>
 </file>
@@ -3924,6 +3940,7 @@
     <w:rsid w:val="002E249D"/>
     <w:rsid w:val="00304ECD"/>
     <w:rsid w:val="003158F0"/>
+    <w:rsid w:val="00331C62"/>
     <w:rsid w:val="00392F29"/>
     <w:rsid w:val="003B7632"/>
     <w:rsid w:val="003F5C32"/>
@@ -3938,6 +3955,7 @@
     <w:rsid w:val="006162E1"/>
     <w:rsid w:val="00670B36"/>
     <w:rsid w:val="00682218"/>
+    <w:rsid w:val="006D01E3"/>
     <w:rsid w:val="00724B9C"/>
     <w:rsid w:val="00754822"/>
     <w:rsid w:val="007778E5"/>
@@ -3994,7 +4012,7 @@
   </m:mathPr>
   <w:themeFontLang w:val="it-CH"/>
   <w:clrSchemeMapping w:bg1="light1" w:t1="dark1" w:bg2="light2" w:t2="dark2" w:accent1="accent1" w:accent2="accent2" w:accent3="accent3" w:accent4="accent4" w:accent5="accent5" w:accent6="accent6" w:hyperlink="hyperlink" w:followedHyperlink="followedHyperlink"/>
-  <w:decimalSymbol w:val="."/>
+  <w:decimalSymbol w:val=","/>
   <w:listSeparator w:val=";"/>
 </w:settings>
 </file>
@@ -4767,7 +4785,7 @@
 </file>
 
 <file path=customXml/itemProps1.xml><?xml version="1.0" encoding="utf-8"?>
-<ds:datastoreItem xmlns:ds="http://schemas.openxmlformats.org/officeDocument/2006/customXml" ds:itemID="{879E37D3-35A0-49DE-BBB9-BB74E6AAEDAB}">
+<ds:datastoreItem xmlns:ds="http://schemas.openxmlformats.org/officeDocument/2006/customXml" ds:itemID="{126BFB11-11D6-4D65-B5FA-79155308F8B2}">
   <ds:schemaRefs>
     <ds:schemaRef ds:uri="http://schemas.openxmlformats.org/officeDocument/2006/bibliography"/>
   </ds:schemaRefs>

</xml_diff>